<commit_message>
modifica file README e Analisi
</commit_message>
<xml_diff>
--- a/docs/ANALISI E PROGETTAZIONE - BIBLIOTECH - Tenerelli.docx
+++ b/docs/ANALISI E PROGETTAZIONE - BIBLIOTECH - Tenerelli.docx
@@ -1953,202 +1953,168 @@
           <w:bCs/>
           <w:color w:val="322D29"/>
         </w:rPr>
-        <w:t xml:space="preserve"> additivamente, le </w:t>
-      </w:r>
-      <w:proofErr w:type="spellStart"/>
-      <w:r>
-        <w:rPr>
-          <w:b w:val="0"/>
-          <w:bCs/>
-          <w:color w:val="322D29"/>
-        </w:rPr>
-        <w:t>transactions</w:t>
-      </w:r>
-      <w:proofErr w:type="spellEnd"/>
-      <w:r>
-        <w:rPr>
-          <w:b w:val="0"/>
-          <w:bCs/>
-          <w:color w:val="322D29"/>
-        </w:rPr>
-        <w:t>, per garantire più sicurezza e integrità dei dati in caso di crash o errore.</w:t>
-      </w:r>
-    </w:p>
-    <w:p>
-      <w:pPr>
-        <w:rPr>
-          <w:b w:val="0"/>
-          <w:bCs/>
-          <w:noProof/>
-          <w:color w:val="322D29"/>
-        </w:rPr>
-      </w:pPr>
-    </w:p>
-    <w:p>
-      <w:pPr>
-        <w:rPr>
-          <w:b w:val="0"/>
-          <w:bCs/>
-          <w:noProof/>
-          <w:color w:val="322D29"/>
-        </w:rPr>
-      </w:pPr>
-    </w:p>
-    <w:p>
-      <w:pPr>
-        <w:rPr>
-          <w:b w:val="0"/>
-          <w:bCs/>
-          <w:noProof/>
-          <w:color w:val="322D29"/>
-        </w:rPr>
-      </w:pPr>
-    </w:p>
-    <w:p>
-      <w:pPr>
-        <w:rPr>
-          <w:b w:val="0"/>
-          <w:bCs/>
-          <w:noProof/>
-          <w:color w:val="322D29"/>
-        </w:rPr>
-      </w:pPr>
-    </w:p>
-    <w:p>
-      <w:pPr>
-        <w:rPr>
-          <w:b w:val="0"/>
-          <w:bCs/>
-          <w:noProof/>
-          <w:color w:val="322D29"/>
-        </w:rPr>
-      </w:pPr>
-    </w:p>
-    <w:p>
-      <w:pPr>
-        <w:rPr>
-          <w:b w:val="0"/>
-          <w:bCs/>
-          <w:noProof/>
-          <w:color w:val="322D29"/>
-        </w:rPr>
-      </w:pPr>
-    </w:p>
-    <w:p>
-      <w:pPr>
-        <w:rPr>
-          <w:b w:val="0"/>
-          <w:bCs/>
-          <w:noProof/>
-          <w:color w:val="322D29"/>
-        </w:rPr>
-      </w:pPr>
-    </w:p>
-    <w:p>
-      <w:pPr>
-        <w:rPr>
-          <w:b w:val="0"/>
-          <w:bCs/>
-          <w:noProof/>
-          <w:color w:val="322D29"/>
-        </w:rPr>
-      </w:pPr>
-    </w:p>
-    <w:p>
-      <w:pPr>
-        <w:rPr>
-          <w:b w:val="0"/>
-          <w:bCs/>
-          <w:noProof/>
-          <w:color w:val="322D29"/>
-        </w:rPr>
-      </w:pPr>
-    </w:p>
-    <w:p>
-      <w:pPr>
-        <w:rPr>
-          <w:b w:val="0"/>
-          <w:bCs/>
-          <w:noProof/>
-          <w:color w:val="322D29"/>
-        </w:rPr>
-      </w:pPr>
-    </w:p>
-    <w:p>
-      <w:pPr>
-        <w:rPr>
-          <w:b w:val="0"/>
-          <w:bCs/>
-          <w:noProof/>
-          <w:color w:val="322D29"/>
-        </w:rPr>
-      </w:pPr>
-    </w:p>
-    <w:p>
-      <w:pPr>
-        <w:rPr>
-          <w:b w:val="0"/>
-          <w:bCs/>
-          <w:noProof/>
-          <w:color w:val="322D29"/>
-        </w:rPr>
-      </w:pPr>
-    </w:p>
-    <w:p>
-      <w:pPr>
-        <w:rPr>
-          <w:b w:val="0"/>
-          <w:bCs/>
-          <w:noProof/>
-          <w:color w:val="322D29"/>
-        </w:rPr>
-      </w:pPr>
-    </w:p>
-    <w:p>
-      <w:pPr>
-        <w:rPr>
-          <w:b w:val="0"/>
-          <w:bCs/>
-          <w:noProof/>
-          <w:color w:val="322D29"/>
-        </w:rPr>
-      </w:pPr>
-    </w:p>
-    <w:p>
-      <w:pPr>
-        <w:rPr>
-          <w:b w:val="0"/>
-          <w:bCs/>
-          <w:noProof/>
-          <w:color w:val="322D29"/>
-        </w:rPr>
-      </w:pPr>
-    </w:p>
-    <w:p>
-      <w:pPr>
-        <w:rPr>
-          <w:b w:val="0"/>
-          <w:bCs/>
-          <w:noProof/>
-          <w:color w:val="322D29"/>
-        </w:rPr>
-      </w:pPr>
-    </w:p>
-    <w:p>
-      <w:pPr>
-        <w:rPr>
-          <w:b w:val="0"/>
-          <w:bCs/>
-          <w:noProof/>
-          <w:color w:val="322D29"/>
-        </w:rPr>
-      </w:pPr>
-    </w:p>
-    <w:p>
-      <w:pPr>
-        <w:rPr>
-          <w:b w:val="0"/>
-          <w:bCs/>
+        <w:t xml:space="preserve"> additivamente, le transactions, per garantire più sicurezza e integrità dei dati in caso di crash o errore.</w:t>
+      </w:r>
+    </w:p>
+    <w:p>
+      <w:pPr>
+        <w:rPr>
+          <w:b w:val="0"/>
+          <w:bCs/>
+          <w:noProof/>
+          <w:color w:val="322D29"/>
+        </w:rPr>
+      </w:pPr>
+    </w:p>
+    <w:p>
+      <w:pPr>
+        <w:rPr>
+          <w:b w:val="0"/>
+          <w:bCs/>
+          <w:noProof/>
+          <w:color w:val="322D29"/>
+        </w:rPr>
+      </w:pPr>
+    </w:p>
+    <w:p>
+      <w:pPr>
+        <w:rPr>
+          <w:b w:val="0"/>
+          <w:bCs/>
+          <w:noProof/>
+          <w:color w:val="322D29"/>
+        </w:rPr>
+      </w:pPr>
+    </w:p>
+    <w:p>
+      <w:pPr>
+        <w:rPr>
+          <w:b w:val="0"/>
+          <w:bCs/>
+          <w:noProof/>
+          <w:color w:val="322D29"/>
+        </w:rPr>
+      </w:pPr>
+    </w:p>
+    <w:p>
+      <w:pPr>
+        <w:rPr>
+          <w:b w:val="0"/>
+          <w:bCs/>
+          <w:noProof/>
+          <w:color w:val="322D29"/>
+        </w:rPr>
+      </w:pPr>
+    </w:p>
+    <w:p>
+      <w:pPr>
+        <w:rPr>
+          <w:b w:val="0"/>
+          <w:bCs/>
+          <w:noProof/>
+          <w:color w:val="322D29"/>
+        </w:rPr>
+      </w:pPr>
+    </w:p>
+    <w:p>
+      <w:pPr>
+        <w:rPr>
+          <w:b w:val="0"/>
+          <w:bCs/>
+          <w:noProof/>
+          <w:color w:val="322D29"/>
+        </w:rPr>
+      </w:pPr>
+    </w:p>
+    <w:p>
+      <w:pPr>
+        <w:rPr>
+          <w:b w:val="0"/>
+          <w:bCs/>
+          <w:noProof/>
+          <w:color w:val="322D29"/>
+        </w:rPr>
+      </w:pPr>
+    </w:p>
+    <w:p>
+      <w:pPr>
+        <w:rPr>
+          <w:b w:val="0"/>
+          <w:bCs/>
+          <w:noProof/>
+          <w:color w:val="322D29"/>
+        </w:rPr>
+      </w:pPr>
+    </w:p>
+    <w:p>
+      <w:pPr>
+        <w:rPr>
+          <w:b w:val="0"/>
+          <w:bCs/>
+          <w:noProof/>
+          <w:color w:val="322D29"/>
+        </w:rPr>
+      </w:pPr>
+    </w:p>
+    <w:p>
+      <w:pPr>
+        <w:rPr>
+          <w:b w:val="0"/>
+          <w:bCs/>
+          <w:noProof/>
+          <w:color w:val="322D29"/>
+        </w:rPr>
+      </w:pPr>
+    </w:p>
+    <w:p>
+      <w:pPr>
+        <w:rPr>
+          <w:b w:val="0"/>
+          <w:bCs/>
+          <w:noProof/>
+          <w:color w:val="322D29"/>
+        </w:rPr>
+      </w:pPr>
+    </w:p>
+    <w:p>
+      <w:pPr>
+        <w:rPr>
+          <w:b w:val="0"/>
+          <w:bCs/>
+          <w:noProof/>
+          <w:color w:val="322D29"/>
+        </w:rPr>
+      </w:pPr>
+    </w:p>
+    <w:p>
+      <w:pPr>
+        <w:rPr>
+          <w:b w:val="0"/>
+          <w:bCs/>
+          <w:noProof/>
+          <w:color w:val="322D29"/>
+        </w:rPr>
+      </w:pPr>
+    </w:p>
+    <w:p>
+      <w:pPr>
+        <w:rPr>
+          <w:noProof/>
+          <w:color w:val="322D29"/>
+        </w:rPr>
+      </w:pPr>
+    </w:p>
+    <w:p>
+      <w:pPr>
+        <w:rPr>
+          <w:noProof/>
+          <w:color w:val="322D29"/>
+        </w:rPr>
+      </w:pPr>
+    </w:p>
+    <w:p>
+      <w:pPr>
+        <w:rPr>
           <w:noProof/>
           <w:color w:val="322D29"/>
         </w:rPr>
@@ -3023,52 +2989,59 @@
     <w:p>
       <w:pPr>
         <w:rPr>
-          <w:b w:val="0"/>
-          <w:bCs/>
-          <w:noProof/>
-          <w:color w:val="322D29"/>
-        </w:rPr>
-      </w:pPr>
-    </w:p>
-    <w:p>
-      <w:pPr>
-        <w:rPr>
-          <w:b w:val="0"/>
-          <w:bCs/>
-          <w:noProof/>
-          <w:color w:val="322D29"/>
-        </w:rPr>
-      </w:pPr>
-    </w:p>
-    <w:p>
-      <w:pPr>
-        <w:rPr>
-          <w:b w:val="0"/>
-          <w:bCs/>
-          <w:noProof/>
-          <w:color w:val="322D29"/>
-        </w:rPr>
-      </w:pPr>
-    </w:p>
-    <w:p>
-      <w:pPr>
-        <w:rPr>
-          <w:b w:val="0"/>
-          <w:bCs/>
-          <w:noProof/>
-          <w:color w:val="322D29"/>
-        </w:rPr>
-      </w:pPr>
-    </w:p>
-    <w:p>
-      <w:pPr>
-        <w:rPr>
-          <w:b w:val="0"/>
-          <w:bCs/>
-          <w:noProof/>
-          <w:color w:val="322D29"/>
-        </w:rPr>
-      </w:pPr>
+          <w:noProof/>
+          <w:color w:val="322D29"/>
+        </w:rPr>
+      </w:pPr>
+      <w:r>
+        <w:rPr>
+          <w:noProof/>
+          <w:color w:val="322D29"/>
+        </w:rPr>
+        <w:t>NB:</w:t>
+      </w:r>
+      <w:r>
+        <w:rPr>
+          <w:noProof/>
+          <w:color w:val="322D29"/>
+        </w:rPr>
+        <w:br/>
+      </w:r>
+      <w:r>
+        <w:rPr>
+          <w:noProof/>
+          <w:color w:val="322D29"/>
+        </w:rPr>
+        <w:t>I dati di testing e</w:t>
+      </w:r>
+      <w:r>
+        <w:rPr>
+          <w:noProof/>
+          <w:color w:val="322D29"/>
+        </w:rPr>
+        <w:t xml:space="preserve"> di</w:t>
+      </w:r>
+      <w:r>
+        <w:rPr>
+          <w:noProof/>
+          <w:color w:val="322D29"/>
+        </w:rPr>
+        <w:t xml:space="preserve"> accesso </w:t>
+      </w:r>
+      <w:r>
+        <w:rPr>
+          <w:noProof/>
+          <w:color w:val="322D29"/>
+        </w:rPr>
+        <w:t>per</w:t>
+      </w:r>
+      <w:r>
+        <w:rPr>
+          <w:noProof/>
+          <w:color w:val="322D29"/>
+        </w:rPr>
+        <w:t xml:space="preserve"> un admin e 3 studenti di prova sono stati generati utilizzando l'IA Google Gemini, al fine di garantire una fase di testing più rapida e fluida:</w:t>
+      </w:r>
     </w:p>
     <w:p>
       <w:pPr>
@@ -3086,6 +3059,7 @@
           <w:sz w:val="36"/>
           <w:szCs w:val="28"/>
         </w:rPr>
+        <w:lastRenderedPageBreak/>
         <w:t>Diagramma UML</w:t>
       </w:r>
     </w:p>
@@ -4948,7 +4922,6 @@
   <w:style w:type="character" w:default="1" w:styleId="Carpredefinitoparagrafo">
     <w:name w:val="Default Paragraph Font"/>
     <w:uiPriority w:val="1"/>
-    <w:semiHidden/>
     <w:unhideWhenUsed/>
   </w:style>
   <w:style w:type="table" w:default="1" w:styleId="Tabellanormale">
@@ -5431,7 +5404,9 @@
     <w:rsid w:val="0056355F"/>
     <w:rsid w:val="00640A57"/>
     <w:rsid w:val="00650191"/>
+    <w:rsid w:val="00745192"/>
     <w:rsid w:val="009C011F"/>
+    <w:rsid w:val="00C7324B"/>
   </w:rsids>
   <m:mathPr>
     <m:mathFont m:val="Cambria Math"/>

</xml_diff>